<commit_message>
ksmap docx update - added link to source code.
</commit_message>
<xml_diff>
--- a/ksmap_dominik_visek_weather_reminder.docx
+++ b/ksmap_dominik_visek_weather_reminder.docx
@@ -668,10 +668,7 @@
         <w:t>;</w:t>
       </w:r>
       <w:r>
-        <w:t>předpověď</w:t>
-      </w:r>
-      <w:r>
-        <w:t>;</w:t>
+        <w:t>předpověď;</w:t>
       </w:r>
       <w:r>
         <w:t>aplikace</w:t>
@@ -2900,21 +2897,7 @@
           <w:sz w:val="20"/>
           <w:szCs w:val="20"/>
         </w:rPr>
-        <w:t xml:space="preserve"> o</w:t>
-      </w:r>
-      <w:r>
-        <w:rPr>
-          <w:sz w:val="20"/>
-          <w:szCs w:val="20"/>
-        </w:rPr>
-        <w:t> </w:t>
-      </w:r>
-      <w:r>
-        <w:rPr>
-          <w:sz w:val="20"/>
-          <w:szCs w:val="20"/>
-        </w:rPr>
-        <w:t>informace, jej</w:t>
+        <w:t xml:space="preserve"> o informace, jej</w:t>
       </w:r>
       <w:r>
         <w:rPr>
@@ -6006,11 +5989,7 @@
     </w:p>
     <w:p>
       <w:pPr>
-        <w:pStyle w:val="Zkladntext"/>
-        <w:rPr>
-          <w:sz w:val="20"/>
-          <w:szCs w:val="20"/>
-        </w:rPr>
+        <w:jc w:val="both"/>
       </w:pPr>
       <w:r>
         <w:rPr>
@@ -6052,42 +6031,7 @@
           <w:sz w:val="20"/>
           <w:szCs w:val="20"/>
         </w:rPr>
-        <w:t>Konkrétněji se jedná o změnu</w:t>
-      </w:r>
-      <w:r>
-        <w:rPr>
-          <w:sz w:val="20"/>
-          <w:szCs w:val="20"/>
-        </w:rPr>
-        <w:t xml:space="preserve"> API endpointu a úpravu </w:t>
-      </w:r>
-      <w:r>
-        <w:rPr>
-          <w:sz w:val="20"/>
-          <w:szCs w:val="20"/>
-        </w:rPr>
-        <w:t>vyhodnocovací podmínky pro zobrazení notifikace.</w:t>
-      </w:r>
-      <w:r>
-        <w:rPr>
-          <w:sz w:val="20"/>
-          <w:szCs w:val="20"/>
-        </w:rPr>
-        <w:t xml:space="preserve"> Aplikace byla vytvořena jako demonstrace řešení a bylo by možné ji v budoucnu dále rozšiřovat o nove nové uživatelské parametry či úplně nové funkcionality. Mezi tyto fun</w:t>
-      </w:r>
-      <w:r>
-        <w:rPr>
-          <w:sz w:val="20"/>
-          <w:szCs w:val="20"/>
-        </w:rPr>
-        <w:t>kcionality</w:t>
-      </w:r>
-      <w:r>
-        <w:rPr>
-          <w:sz w:val="20"/>
-          <w:szCs w:val="20"/>
-        </w:rPr>
-        <w:t xml:space="preserve"> by mohlo patřit rozšíření a</w:t>
+        <w:t xml:space="preserve">Konkrétněji se jedná o </w:t>
       </w:r>
       <w:bookmarkStart w:id="4" w:name="_GoBack"/>
       <w:bookmarkEnd w:id="4"/>
@@ -6096,7 +6040,42 @@
           <w:sz w:val="20"/>
           <w:szCs w:val="20"/>
         </w:rPr>
-        <w:t>plikace o napojení na </w:t>
+        <w:t>změnu</w:t>
+      </w:r>
+      <w:r>
+        <w:rPr>
+          <w:sz w:val="20"/>
+          <w:szCs w:val="20"/>
+        </w:rPr>
+        <w:t xml:space="preserve"> API endpointu a úpravu </w:t>
+      </w:r>
+      <w:r>
+        <w:rPr>
+          <w:sz w:val="20"/>
+          <w:szCs w:val="20"/>
+        </w:rPr>
+        <w:t>vyhodnocovací podmínky pro zobrazení notifikace.</w:t>
+      </w:r>
+      <w:r>
+        <w:rPr>
+          <w:sz w:val="20"/>
+          <w:szCs w:val="20"/>
+        </w:rPr>
+        <w:t xml:space="preserve"> Aplikace byla vytvořena jako demonstrace řešení a bylo by možné ji v budoucnu dále rozšiřovat o nove nové uživatelské parametry či úplně nové funkcionality. Mezi tyto fun</w:t>
+      </w:r>
+      <w:r>
+        <w:rPr>
+          <w:sz w:val="20"/>
+          <w:szCs w:val="20"/>
+        </w:rPr>
+        <w:t>kcionality</w:t>
+      </w:r>
+      <w:r>
+        <w:rPr>
+          <w:sz w:val="20"/>
+          <w:szCs w:val="20"/>
+        </w:rPr>
+        <w:t xml:space="preserve"> by mohlo patřit rozšíření aplikace o napojení na </w:t>
       </w:r>
       <w:r>
         <w:rPr>
@@ -6160,6 +6139,38 @@
           <w:szCs w:val="20"/>
         </w:rPr>
         <w:t>upozornění jako plánované akce.</w:t>
+      </w:r>
+      <w:r>
+        <w:rPr>
+          <w:sz w:val="20"/>
+          <w:szCs w:val="20"/>
+        </w:rPr>
+        <w:t xml:space="preserve"> Zdrojové kódy aplikace je možné nalézt na následující adrese</w:t>
+      </w:r>
+      <w:r>
+        <w:rPr>
+          <w:sz w:val="20"/>
+          <w:szCs w:val="20"/>
+        </w:rPr>
+        <w:t xml:space="preserve"> </w:t>
+      </w:r>
+      <w:hyperlink r:id="rId13" w:history="1">
+        <w:r>
+          <w:rPr>
+            <w:rStyle w:val="Hypertextovodkaz"/>
+            <w:sz w:val="20"/>
+            <w:szCs w:val="20"/>
+          </w:rPr>
+          <w:t>https://github.com/DominikVisek/uhk-smap-smart</w:t>
+        </w:r>
+      </w:hyperlink>
+      <w:r>
+        <w:rPr>
+          <w:rFonts w:eastAsia="SimSun"/>
+          <w:sz w:val="20"/>
+          <w:szCs w:val="20"/>
+        </w:rPr>
+        <w:t>.</w:t>
       </w:r>
     </w:p>
     <w:p>
@@ -6194,7 +6205,7 @@
       <w:r>
         <w:t xml:space="preserve"> [online]. American Meteorological Society Copyright Policy, 2010, 26-01-2012 [cit. 2019-12-21]. Dostupné z: </w:t>
       </w:r>
-      <w:hyperlink r:id="rId13" w:history="1">
+      <w:hyperlink r:id="rId14" w:history="1">
         <w:r>
           <w:rPr>
             <w:rStyle w:val="Hypertextovodkaz"/>
@@ -6224,7 +6235,10 @@
         <w:t>WW2019 University of Illinois</w:t>
       </w:r>
       <w:r>
-        <w:t> [online]. University of Illinois at Urbana-Champaign: University of Illinois at Urbana-Champaign, 2010, 26-01-2012 [cit. 2019-12-23]. Dostupné z: http://ww2010.atmos.uiuc.edu/(Gh)/guides/mtr/fcst/mth/trnd.rxml</w:t>
+        <w:t xml:space="preserve"> [online]. University of Illinois at Urbana-Champaign: University of Illinois at Urbana-Champaign, 2010, 26-01-2012 [cit. </w:t>
+      </w:r>
+      <w:r>
+        <w:t>2019-12-23]. Dostupné z: http://ww2010.atmos.uiuc.edu/(Gh)/guides/mtr/fcst/mth/trnd.rxml</w:t>
       </w:r>
       <w:bookmarkEnd w:id="6"/>
     </w:p>
@@ -6250,7 +6264,7 @@
       <w:r>
         <w:t xml:space="preserve"> [online]. University of Illinois at Urbana-Champaign: University of Illinois at Urbana-Champaign, 2010, 26-01-2012 [cit. 2019-12-23]. Dostupné z: </w:t>
       </w:r>
-      <w:hyperlink r:id="rId14" w:history="1">
+      <w:hyperlink r:id="rId15" w:history="1">
         <w:r>
           <w:rPr>
             <w:rStyle w:val="Hypertextovodkaz"/>
@@ -6309,7 +6323,7 @@
         </w:rPr>
         <w:t>. 2019; 1– 48. </w:t>
       </w:r>
-      <w:hyperlink r:id="rId15" w:history="1">
+      <w:hyperlink r:id="rId16" w:history="1">
         <w:r>
           <w:rPr>
             <w:color w:val="0055A5"/>
@@ -6406,7 +6420,7 @@
         </w:rPr>
         <w:t>DOI: </w:t>
       </w:r>
-      <w:hyperlink r:id="rId16" w:history="1">
+      <w:hyperlink r:id="rId17" w:history="1">
         <w:r>
           <w:rPr>
             <w:rStyle w:val="Hypertextovodkaz"/>
@@ -6590,19 +6604,6 @@
       <w:r>
         <w:br w:type="page"/>
       </w:r>
-    </w:p>
-    <w:p>
-      <w:pPr>
-        <w:pStyle w:val="references"/>
-        <w:numPr>
-          <w:ilvl w:val="0"/>
-          <w:numId w:val="0"/>
-        </w:numPr>
-        <w:ind w:left="360" w:hanging="360"/>
-        <w:rPr>
-          <w:lang w:val="cs-CZ" w:eastAsia="cs-CZ"/>
-        </w:rPr>
-      </w:pPr>
     </w:p>
     <w:p>
       <w:pPr>
@@ -10945,6 +10946,7 @@
   <w:style w:type="character" w:default="1" w:styleId="Standardnpsmoodstavce">
     <w:name w:val="Default Paragraph Font"/>
     <w:uiPriority w:val="1"/>
+    <w:semiHidden/>
     <w:unhideWhenUsed/>
   </w:style>
   <w:style w:type="table" w:default="1" w:styleId="Normlntabulka">
@@ -11778,7 +11780,7 @@
 </file>
 
 <file path=customXml/itemProps1.xml><?xml version="1.0" encoding="utf-8"?>
-<ds:datastoreItem xmlns:ds="http://schemas.openxmlformats.org/officeDocument/2006/customXml" ds:itemID="{0DA8D4C9-3D55-F640-86A7-E138A4A333DD}">
+<ds:datastoreItem xmlns:ds="http://schemas.openxmlformats.org/officeDocument/2006/customXml" ds:itemID="{180C7092-2E11-334A-9BA0-592F0BCEEF96}">
   <ds:schemaRefs>
     <ds:schemaRef ds:uri="http://schemas.openxmlformats.org/officeDocument/2006/bibliography"/>
   </ds:schemaRefs>

</xml_diff>